<commit_message>
added user kit - ui will change
</commit_message>
<xml_diff>
--- a/Homework/HW3_Phoenix/DeveloperKit.docx
+++ b/Homework/HW3_Phoenix/DeveloperKit.docx
@@ -1,11 +1,10 @@
 
 <file path=word/document.xml><?xml version="1.0" encoding="utf-8"?>
-<w:document xmlns:wpc="http://schemas.microsoft.com/office/word/2010/wordprocessingCanvas" xmlns:cx="http://schemas.microsoft.com/office/drawing/2014/chartex" xmlns:cx1="http://schemas.microsoft.com/office/drawing/2015/9/8/chartex" xmlns:cx2="http://schemas.microsoft.com/office/drawing/2015/10/21/chartex" xmlns:cx3="http://schemas.microsoft.com/office/drawing/2016/5/9/chartex" xmlns:cx4="http://schemas.microsoft.com/office/drawing/2016/5/10/chartex" xmlns:cx5="http://schemas.microsoft.com/office/drawing/2016/5/11/chartex" xmlns:cx6="http://schemas.microsoft.com/office/drawing/2016/5/12/chartex" xmlns:cx7="http://schemas.microsoft.com/office/drawing/2016/5/13/chartex" xmlns:cx8="http://schemas.microsoft.com/office/drawing/2016/5/14/chartex" xmlns:mc="http://schemas.openxmlformats.org/markup-compatibility/2006" xmlns:aink="http://schemas.microsoft.com/office/drawing/2016/ink" xmlns:am3d="http://schemas.microsoft.com/office/drawing/2017/model3d" xmlns:o="urn:schemas-microsoft-com:office:office" xmlns:r="http://schemas.openxmlformats.org/officeDocument/2006/relationships" xmlns:m="http://schemas.openxmlformats.org/officeDocument/2006/math" xmlns:v="urn:schemas-microsoft-com:vml" xmlns:wp14="http://schemas.microsoft.com/office/word/2010/wordprocessingDrawing" xmlns:wp="http://schemas.openxmlformats.org/drawingml/2006/wordprocessingDrawing" xmlns:w10="urn:schemas-microsoft-com:office:word" xmlns:w="http://schemas.openxmlformats.org/wordprocessingml/2006/main" xmlns:w14="http://schemas.microsoft.com/office/word/2010/wordml" xmlns:w15="http://schemas.microsoft.com/office/word/2012/wordml" xmlns:w16cid="http://schemas.microsoft.com/office/word/2016/wordml/cid" xmlns:w16se="http://schemas.microsoft.com/office/word/2015/wordml/symex" xmlns:wpg="http://schemas.microsoft.com/office/word/2010/wordprocessingGroup" xmlns:wpi="http://schemas.microsoft.com/office/word/2010/wordprocessingInk" xmlns:wne="http://schemas.microsoft.com/office/word/2006/wordml" xmlns:wps="http://schemas.microsoft.com/office/word/2010/wordprocessingShape" mc:Ignorable="w14 w15 w16se w16cid wp14">
+<w:document xmlns:wpc="http://schemas.microsoft.com/office/word/2010/wordprocessingCanvas" xmlns:cx="http://schemas.microsoft.com/office/drawing/2014/chartex" xmlns:cx1="http://schemas.microsoft.com/office/drawing/2015/9/8/chartex" xmlns:cx2="http://schemas.microsoft.com/office/drawing/2015/10/21/chartex" xmlns:cx3="http://schemas.microsoft.com/office/drawing/2016/5/9/chartex" xmlns:cx4="http://schemas.microsoft.com/office/drawing/2016/5/10/chartex" xmlns:cx5="http://schemas.microsoft.com/office/drawing/2016/5/11/chartex" xmlns:cx6="http://schemas.microsoft.com/office/drawing/2016/5/12/chartex" xmlns:cx7="http://schemas.microsoft.com/office/drawing/2016/5/13/chartex" xmlns:cx8="http://schemas.microsoft.com/office/drawing/2016/5/14/chartex" xmlns:mc="http://schemas.openxmlformats.org/markup-compatibility/2006" xmlns:aink="http://schemas.microsoft.com/office/drawing/2016/ink" xmlns:am3d="http://schemas.microsoft.com/office/drawing/2017/model3d" xmlns:o="urn:schemas-microsoft-com:office:office" xmlns:oel="http://schemas.microsoft.com/office/2019/extlst" xmlns:r="http://schemas.openxmlformats.org/officeDocument/2006/relationships" xmlns:m="http://schemas.openxmlformats.org/officeDocument/2006/math" xmlns:v="urn:schemas-microsoft-com:vml" xmlns:wp14="http://schemas.microsoft.com/office/word/2010/wordprocessingDrawing" xmlns:wp="http://schemas.openxmlformats.org/drawingml/2006/wordprocessingDrawing" xmlns:w10="urn:schemas-microsoft-com:office:word" xmlns:w="http://schemas.openxmlformats.org/wordprocessingml/2006/main" xmlns:w14="http://schemas.microsoft.com/office/word/2010/wordml" xmlns:w15="http://schemas.microsoft.com/office/word/2012/wordml" xmlns:w16cex="http://schemas.microsoft.com/office/word/2018/wordml/cex" xmlns:w16cid="http://schemas.microsoft.com/office/word/2016/wordml/cid" xmlns:w16="http://schemas.microsoft.com/office/word/2018/wordml" xmlns:w16du="http://schemas.microsoft.com/office/word/2023/wordml/word16du" xmlns:w16sdtdh="http://schemas.microsoft.com/office/word/2020/wordml/sdtdatahash" xmlns:w16se="http://schemas.microsoft.com/office/word/2015/wordml/symex" xmlns:wpg="http://schemas.microsoft.com/office/word/2010/wordprocessingGroup" xmlns:wpi="http://schemas.microsoft.com/office/word/2010/wordprocessingInk" xmlns:wne="http://schemas.microsoft.com/office/word/2006/wordml" xmlns:wps="http://schemas.microsoft.com/office/word/2010/wordprocessingShape" mc:Ignorable="w14 w15 w16se w16cid w16 w16cex w16sdtdh w16du wp14">
   <w:body>
     <w:p>
       <w:pPr>
         <w:rPr>
-          <w:rFonts w:hint="cs"/>
           <w:b/>
           <w:bCs/>
           <w:u w:val="single"/>
@@ -48,7 +47,6 @@
     <w:p>
       <w:pPr>
         <w:rPr>
-          <w:rFonts w:hint="cs"/>
           <w:rtl/>
         </w:rPr>
       </w:pPr>
@@ -66,7 +64,6 @@
         </w:rPr>
         <w:t xml:space="preserve">גוגל </w:t>
       </w:r>
-      <w:proofErr w:type="spellStart"/>
       <w:r>
         <w:rPr>
           <w:rFonts w:hint="cs"/>
@@ -74,7 +71,6 @@
         </w:rPr>
         <w:t>קולאב</w:t>
       </w:r>
-      <w:proofErr w:type="spellEnd"/>
       <w:r>
         <w:rPr>
           <w:rFonts w:hint="cs"/>
@@ -100,7 +96,6 @@
     <w:p>
       <w:pPr>
         <w:rPr>
-          <w:rFonts w:hint="cs"/>
           <w:rtl/>
         </w:rPr>
       </w:pPr>
@@ -109,13 +104,43 @@
           <w:rFonts w:hint="cs"/>
           <w:rtl/>
         </w:rPr>
-        <w:t>התקנת ספריות, ייבוא, שירותים (מחלקות), ופונקציות</w:t>
+        <w:t>התקנת ספריות, ייבוא</w:t>
+      </w:r>
+      <w:r>
+        <w:rPr>
+          <w:rFonts w:hint="cs"/>
+          <w:rtl/>
+        </w:rPr>
+        <w:t xml:space="preserve"> ספריות</w:t>
+      </w:r>
+      <w:r>
+        <w:t xml:space="preserve"> </w:t>
+      </w:r>
+      <w:r>
+        <w:rPr>
+          <w:rFonts w:hint="cs"/>
+          <w:rtl/>
+        </w:rPr>
+        <w:t xml:space="preserve">, </w:t>
+      </w:r>
+      <w:r>
+        <w:rPr>
+          <w:rFonts w:hint="cs"/>
+          <w:rtl/>
+        </w:rPr>
+        <w:t>מחלקות</w:t>
+      </w:r>
+      <w:r>
+        <w:rPr>
+          <w:rFonts w:hint="cs"/>
+          <w:rtl/>
+        </w:rPr>
+        <w:t>, ופונקציות</w:t>
       </w:r>
     </w:p>
     <w:p>
       <w:pPr>
         <w:rPr>
-          <w:rFonts w:hint="cs"/>
           <w:rtl/>
         </w:rPr>
       </w:pPr>
@@ -130,12 +155,26 @@
           <w:rFonts w:hint="cs"/>
           <w:rtl/>
         </w:rPr>
-        <w:t xml:space="preserve"> של מחלקות עיקריות:</w:t>
+        <w:t xml:space="preserve"> של מחלקות </w:t>
+      </w:r>
+      <w:r>
+        <w:rPr>
+          <w:rFonts w:hint="cs"/>
+          <w:rtl/>
+        </w:rPr>
+        <w:t>ופונקציות מרכזיות</w:t>
+      </w:r>
+      <w:r>
+        <w:rPr>
+          <w:rFonts w:hint="cs"/>
+          <w:rtl/>
+        </w:rPr>
+        <w:t>:</w:t>
       </w:r>
     </w:p>
     <w:tbl>
       <w:tblPr>
-        <w:tblStyle w:val="a3"/>
+        <w:tblStyle w:val="TableGrid"/>
         <w:bidiVisual/>
         <w:tblW w:w="0" w:type="auto"/>
         <w:tblLook w:val="04A0" w:firstRow="1" w:lastRow="0" w:firstColumn="1" w:lastColumn="0" w:noHBand="0" w:noVBand="1"/>
@@ -239,7 +278,7 @@
           <w:p>
             <w:pPr>
               <w:rPr>
-                <w:rFonts w:ascii="Arial" w:eastAsia="Times New Roman" w:hAnsi="Arial" w:cs="Arial" w:hint="cs"/>
+                <w:rFonts w:ascii="Arial" w:eastAsia="Times New Roman" w:hAnsi="Arial" w:cs="Arial"/>
                 <w:color w:val="000000"/>
                 <w:rtl/>
               </w:rPr>
@@ -531,14 +570,13 @@
       <w:pPr>
         <w:bidi w:val="0"/>
         <w:rPr>
-          <w:rFonts w:hint="cs"/>
           <w:rtl/>
         </w:rPr>
       </w:pPr>
     </w:p>
     <w:tbl>
       <w:tblPr>
-        <w:tblStyle w:val="a3"/>
+        <w:tblStyle w:val="TableGrid"/>
         <w:bidiVisual/>
         <w:tblW w:w="0" w:type="auto"/>
         <w:tblLook w:val="04A0" w:firstRow="1" w:lastRow="0" w:firstColumn="1" w:lastColumn="0" w:noHBand="0" w:noVBand="1"/>
@@ -613,7 +651,7 @@
           <w:p>
             <w:pPr>
               <w:rPr>
-                <w:rFonts w:ascii="Arial" w:eastAsia="Times New Roman" w:hAnsi="Arial" w:cs="Arial" w:hint="cs"/>
+                <w:rFonts w:ascii="Arial" w:eastAsia="Times New Roman" w:hAnsi="Arial" w:cs="Arial"/>
                 <w:color w:val="000000"/>
                 <w:rtl/>
               </w:rPr>
@@ -997,21 +1035,12 @@
                 <w:color w:val="000000"/>
               </w:rPr>
             </w:pPr>
-            <w:proofErr w:type="spellStart"/>
-            <w:r>
-              <w:rPr>
-                <w:rFonts w:ascii="Arial" w:eastAsia="Times New Roman" w:hAnsi="Arial" w:cs="Arial"/>
-                <w:color w:val="000000"/>
-              </w:rPr>
-              <w:t>newRevIndex</w:t>
-            </w:r>
-            <w:proofErr w:type="spellEnd"/>
-            <w:r>
-              <w:rPr>
-                <w:rFonts w:ascii="Arial" w:eastAsia="Times New Roman" w:hAnsi="Arial" w:cs="Arial"/>
-                <w:color w:val="000000"/>
-              </w:rPr>
-              <w:t>: dict</w:t>
+            <w:r>
+              <w:rPr>
+                <w:rFonts w:ascii="Arial" w:eastAsia="Times New Roman" w:hAnsi="Arial" w:cs="Arial"/>
+                <w:color w:val="000000"/>
+              </w:rPr>
+              <w:t>newRevIndex: dict</w:t>
             </w:r>
           </w:p>
         </w:tc>
@@ -1051,7 +1080,6 @@
                 <w:rtl/>
               </w:rPr>
             </w:pPr>
-            <w:proofErr w:type="spellStart"/>
             <w:r>
               <w:rPr>
                 <w:rFonts w:ascii="Arial" w:eastAsia="Times New Roman" w:hAnsi="Arial" w:cs="Arial"/>
@@ -1059,7 +1087,6 @@
               </w:rPr>
               <w:t>add_new_word</w:t>
             </w:r>
-            <w:proofErr w:type="spellEnd"/>
           </w:p>
         </w:tc>
         <w:tc>
@@ -1119,7 +1146,6 @@
                 <w:rtl/>
               </w:rPr>
             </w:pPr>
-            <w:proofErr w:type="spellStart"/>
             <w:r>
               <w:rPr>
                 <w:rFonts w:ascii="Arial" w:eastAsia="Times New Roman" w:hAnsi="Arial" w:cs="Arial"/>
@@ -1127,7 +1153,6 @@
               </w:rPr>
               <w:t>remove_word</w:t>
             </w:r>
-            <w:proofErr w:type="spellEnd"/>
           </w:p>
         </w:tc>
         <w:tc>
@@ -1187,7 +1212,6 @@
                 <w:rtl/>
               </w:rPr>
             </w:pPr>
-            <w:proofErr w:type="spellStart"/>
             <w:r>
               <w:rPr>
                 <w:rFonts w:ascii="Arial" w:eastAsia="Times New Roman" w:hAnsi="Arial" w:cs="Arial"/>
@@ -1195,7 +1219,6 @@
               </w:rPr>
               <w:t>remove_url</w:t>
             </w:r>
-            <w:proofErr w:type="spellEnd"/>
           </w:p>
         </w:tc>
         <w:tc>
@@ -1270,7 +1293,6 @@
                 <w:rtl/>
               </w:rPr>
             </w:pPr>
-            <w:proofErr w:type="spellStart"/>
             <w:r>
               <w:rPr>
                 <w:rFonts w:ascii="Arial" w:eastAsia="Times New Roman" w:hAnsi="Arial" w:cs="Arial"/>
@@ -1278,17 +1300,16 @@
               </w:rPr>
               <w:t>save_in_db</w:t>
             </w:r>
-            <w:proofErr w:type="spellEnd"/>
-          </w:p>
-        </w:tc>
-        <w:tc>
-          <w:tcPr>
-            <w:tcW w:w="2765" w:type="dxa"/>
-          </w:tcPr>
-          <w:p>
-            <w:pPr>
-              <w:rPr>
-                <w:rFonts w:ascii="Arial" w:eastAsia="Times New Roman" w:hAnsi="Arial" w:cs="Arial" w:hint="cs"/>
+          </w:p>
+        </w:tc>
+        <w:tc>
+          <w:tcPr>
+            <w:tcW w:w="2765" w:type="dxa"/>
+          </w:tcPr>
+          <w:p>
+            <w:pPr>
+              <w:rPr>
+                <w:rFonts w:ascii="Arial" w:eastAsia="Times New Roman" w:hAnsi="Arial" w:cs="Arial"/>
                 <w:color w:val="000000"/>
                 <w:rtl/>
               </w:rPr>
@@ -1355,7 +1376,6 @@
                 <w:rtl/>
               </w:rPr>
             </w:pPr>
-            <w:proofErr w:type="spellStart"/>
             <w:r>
               <w:rPr>
                 <w:rFonts w:ascii="Arial" w:eastAsia="Times New Roman" w:hAnsi="Arial" w:cs="Arial"/>
@@ -1363,7 +1383,6 @@
               </w:rPr>
               <w:t>load_from_db</w:t>
             </w:r>
-            <w:proofErr w:type="spellEnd"/>
           </w:p>
         </w:tc>
         <w:tc>
@@ -1433,7 +1452,7 @@
     </w:p>
     <w:tbl>
       <w:tblPr>
-        <w:tblStyle w:val="a3"/>
+        <w:tblStyle w:val="TableGrid"/>
         <w:bidiVisual/>
         <w:tblW w:w="0" w:type="auto"/>
         <w:tblLook w:val="04A0" w:firstRow="1" w:lastRow="0" w:firstColumn="1" w:lastColumn="0" w:noHBand="0" w:noVBand="1"/>
@@ -1455,29 +1474,26 @@
               <w:bidi w:val="0"/>
               <w:jc w:val="center"/>
               <w:rPr>
+                <w:b/>
+                <w:bCs/>
+                <w:rtl/>
+              </w:rPr>
+            </w:pPr>
+            <w:r>
+              <w:rPr>
                 <w:rFonts w:hint="cs"/>
                 <w:b/>
                 <w:bCs/>
-                <w:rtl/>
-              </w:rPr>
-            </w:pPr>
-            <w:proofErr w:type="spellStart"/>
-            <w:r>
-              <w:rPr>
-                <w:rFonts w:hint="cs"/>
+              </w:rPr>
+              <w:t>C</w:t>
+            </w:r>
+            <w:r>
+              <w:rPr>
                 <w:b/>
                 <w:bCs/>
               </w:rPr>
-              <w:t>C</w:t>
-            </w:r>
-            <w:r>
-              <w:rPr>
-                <w:b/>
-                <w:bCs/>
-              </w:rPr>
               <w:t>rawlerService</w:t>
             </w:r>
-            <w:proofErr w:type="spellEnd"/>
           </w:p>
         </w:tc>
       </w:tr>
@@ -1586,53 +1602,12 @@
                 <w:color w:val="000000"/>
               </w:rPr>
             </w:pPr>
-            <w:proofErr w:type="spellStart"/>
-            <w:r>
-              <w:rPr>
-                <w:rFonts w:ascii="Arial" w:eastAsia="Times New Roman" w:hAnsi="Arial" w:cs="Arial"/>
-                <w:color w:val="000000"/>
-              </w:rPr>
-              <w:t>indexService</w:t>
-            </w:r>
-            <w:proofErr w:type="spellEnd"/>
-            <w:r>
-              <w:rPr>
-                <w:rFonts w:ascii="Arial" w:eastAsia="Times New Roman" w:hAnsi="Arial" w:cs="Arial"/>
-                <w:color w:val="000000"/>
-              </w:rPr>
-              <w:t xml:space="preserve">: IndexService, </w:t>
-            </w:r>
-            <w:proofErr w:type="spellStart"/>
-            <w:r>
-              <w:rPr>
-                <w:rFonts w:ascii="Arial" w:eastAsia="Times New Roman" w:hAnsi="Arial" w:cs="Arial"/>
-                <w:color w:val="000000"/>
-              </w:rPr>
-              <w:t>baseURLs</w:t>
-            </w:r>
-            <w:proofErr w:type="spellEnd"/>
-            <w:r>
-              <w:rPr>
-                <w:rFonts w:ascii="Arial" w:eastAsia="Times New Roman" w:hAnsi="Arial" w:cs="Arial"/>
-                <w:color w:val="000000"/>
-              </w:rPr>
-              <w:t xml:space="preserve">: set, </w:t>
-            </w:r>
-            <w:proofErr w:type="spellStart"/>
-            <w:r>
-              <w:rPr>
-                <w:rFonts w:ascii="Arial" w:eastAsia="Times New Roman" w:hAnsi="Arial" w:cs="Arial"/>
-                <w:color w:val="000000"/>
-              </w:rPr>
-              <w:t>maxDepth</w:t>
-            </w:r>
-            <w:proofErr w:type="spellEnd"/>
-            <w:r>
-              <w:rPr>
-                <w:rFonts w:ascii="Arial" w:eastAsia="Times New Roman" w:hAnsi="Arial" w:cs="Arial"/>
-                <w:color w:val="000000"/>
-              </w:rPr>
-              <w:t>: int = 100</w:t>
+            <w:r>
+              <w:rPr>
+                <w:rFonts w:ascii="Arial" w:eastAsia="Times New Roman" w:hAnsi="Arial" w:cs="Arial"/>
+                <w:color w:val="000000"/>
+              </w:rPr>
+              <w:t>indexService: IndexService, baseURLs: set, maxDepth: int = 100</w:t>
             </w:r>
           </w:p>
         </w:tc>
@@ -1672,7 +1647,6 @@
                 <w:rtl/>
               </w:rPr>
             </w:pPr>
-            <w:proofErr w:type="spellStart"/>
             <w:r>
               <w:rPr>
                 <w:rFonts w:ascii="Arial" w:eastAsia="Times New Roman" w:hAnsi="Arial" w:cs="Arial"/>
@@ -1680,36 +1654,26 @@
               </w:rPr>
               <w:t>initCrawlingProcess</w:t>
             </w:r>
-            <w:proofErr w:type="spellEnd"/>
-          </w:p>
-        </w:tc>
-        <w:tc>
-          <w:tcPr>
-            <w:tcW w:w="2765" w:type="dxa"/>
-          </w:tcPr>
-          <w:p>
-            <w:pPr>
-              <w:bidi w:val="0"/>
-              <w:rPr>
-                <w:rFonts w:ascii="Arial" w:eastAsia="Times New Roman" w:hAnsi="Arial" w:cs="Arial"/>
-                <w:color w:val="000000"/>
-              </w:rPr>
-            </w:pPr>
-            <w:proofErr w:type="spellStart"/>
-            <w:r>
-              <w:rPr>
-                <w:rFonts w:ascii="Arial" w:eastAsia="Times New Roman" w:hAnsi="Arial" w:cs="Arial"/>
-                <w:color w:val="000000"/>
-              </w:rPr>
-              <w:t>max_depth</w:t>
-            </w:r>
-            <w:proofErr w:type="spellEnd"/>
-            <w:r>
-              <w:rPr>
-                <w:rFonts w:ascii="Arial" w:eastAsia="Times New Roman" w:hAnsi="Arial" w:cs="Arial"/>
-                <w:color w:val="000000"/>
-              </w:rPr>
-              <w:t>: int = 10</w:t>
+          </w:p>
+        </w:tc>
+        <w:tc>
+          <w:tcPr>
+            <w:tcW w:w="2765" w:type="dxa"/>
+          </w:tcPr>
+          <w:p>
+            <w:pPr>
+              <w:bidi w:val="0"/>
+              <w:rPr>
+                <w:rFonts w:ascii="Arial" w:eastAsia="Times New Roman" w:hAnsi="Arial" w:cs="Arial"/>
+                <w:color w:val="000000"/>
+              </w:rPr>
+            </w:pPr>
+            <w:r>
+              <w:rPr>
+                <w:rFonts w:ascii="Arial" w:eastAsia="Times New Roman" w:hAnsi="Arial" w:cs="Arial"/>
+                <w:color w:val="000000"/>
+              </w:rPr>
+              <w:t>max_depth: int = 10</w:t>
             </w:r>
           </w:p>
         </w:tc>
@@ -1748,7 +1712,6 @@
                 <w:color w:val="000000"/>
               </w:rPr>
             </w:pPr>
-            <w:proofErr w:type="spellStart"/>
             <w:r>
               <w:rPr>
                 <w:rFonts w:ascii="Arial" w:eastAsia="Times New Roman" w:hAnsi="Arial" w:cs="Arial"/>
@@ -1756,52 +1719,26 @@
               </w:rPr>
               <w:t>crawl_website</w:t>
             </w:r>
-            <w:proofErr w:type="spellEnd"/>
-          </w:p>
-        </w:tc>
-        <w:tc>
-          <w:tcPr>
-            <w:tcW w:w="2765" w:type="dxa"/>
-          </w:tcPr>
-          <w:p>
-            <w:pPr>
-              <w:bidi w:val="0"/>
-              <w:rPr>
-                <w:rFonts w:ascii="Arial" w:eastAsia="Times New Roman" w:hAnsi="Arial" w:cs="Arial"/>
-                <w:color w:val="000000"/>
-              </w:rPr>
-            </w:pPr>
-            <w:proofErr w:type="spellStart"/>
-            <w:r>
-              <w:rPr>
-                <w:rFonts w:ascii="Arial" w:eastAsia="Times New Roman" w:hAnsi="Arial" w:cs="Arial"/>
-                <w:color w:val="000000"/>
-              </w:rPr>
-              <w:t>base_url</w:t>
-            </w:r>
-            <w:proofErr w:type="spellEnd"/>
-            <w:r>
-              <w:rPr>
-                <w:rFonts w:ascii="Arial" w:eastAsia="Times New Roman" w:hAnsi="Arial" w:cs="Arial"/>
-                <w:color w:val="000000"/>
-              </w:rPr>
-              <w:t xml:space="preserve">: str, </w:t>
-            </w:r>
-            <w:proofErr w:type="spellStart"/>
-            <w:r>
-              <w:rPr>
-                <w:rFonts w:ascii="Arial" w:eastAsia="Times New Roman" w:hAnsi="Arial" w:cs="Arial"/>
-                <w:color w:val="000000"/>
-              </w:rPr>
-              <w:t>max_pages</w:t>
-            </w:r>
-            <w:proofErr w:type="spellEnd"/>
-            <w:r>
-              <w:rPr>
-                <w:rFonts w:ascii="Arial" w:eastAsia="Times New Roman" w:hAnsi="Arial" w:cs="Arial"/>
-                <w:color w:val="000000"/>
-              </w:rPr>
-              <w:t>: int = 100</w:t>
+          </w:p>
+        </w:tc>
+        <w:tc>
+          <w:tcPr>
+            <w:tcW w:w="2765" w:type="dxa"/>
+          </w:tcPr>
+          <w:p>
+            <w:pPr>
+              <w:bidi w:val="0"/>
+              <w:rPr>
+                <w:rFonts w:ascii="Arial" w:eastAsia="Times New Roman" w:hAnsi="Arial" w:cs="Arial"/>
+                <w:color w:val="000000"/>
+              </w:rPr>
+            </w:pPr>
+            <w:r>
+              <w:rPr>
+                <w:rFonts w:ascii="Arial" w:eastAsia="Times New Roman" w:hAnsi="Arial" w:cs="Arial"/>
+                <w:color w:val="000000"/>
+              </w:rPr>
+              <w:t>base_url: str, max_pages: int = 100</w:t>
             </w:r>
           </w:p>
         </w:tc>
@@ -1841,7 +1778,6 @@
                 <w:rtl/>
               </w:rPr>
             </w:pPr>
-            <w:proofErr w:type="spellStart"/>
             <w:r>
               <w:rPr>
                 <w:rFonts w:ascii="Arial" w:eastAsia="Times New Roman" w:hAnsi="Arial" w:cs="Arial"/>
@@ -1849,7 +1785,6 @@
               </w:rPr>
               <w:t>crawl_single_url</w:t>
             </w:r>
-            <w:proofErr w:type="spellEnd"/>
           </w:p>
         </w:tc>
         <w:tc>
@@ -1880,7 +1815,7 @@
           <w:p>
             <w:pPr>
               <w:rPr>
-                <w:rFonts w:ascii="Arial" w:eastAsia="Times New Roman" w:hAnsi="Arial" w:cs="Arial" w:hint="cs"/>
+                <w:rFonts w:ascii="Arial" w:eastAsia="Times New Roman" w:hAnsi="Arial" w:cs="Arial"/>
                 <w:color w:val="000000"/>
                 <w:rtl/>
               </w:rPr>
@@ -1936,16 +1871,13 @@
     <w:p>
       <w:pPr>
         <w:rPr>
-          <w:rFonts w:hint="cs"/>
           <w:rtl/>
         </w:rPr>
       </w:pPr>
-      <w:bookmarkStart w:id="0" w:name="_GoBack"/>
-      <w:bookmarkEnd w:id="0"/>
     </w:p>
     <w:tbl>
       <w:tblPr>
-        <w:tblStyle w:val="a3"/>
+        <w:tblStyle w:val="TableGrid"/>
         <w:bidiVisual/>
         <w:tblW w:w="8296" w:type="dxa"/>
         <w:tblLook w:val="04A0" w:firstRow="1" w:lastRow="0" w:firstColumn="1" w:lastColumn="0" w:noHBand="0" w:noVBand="1"/>
@@ -1977,7 +1909,6 @@
                 <w:rtl/>
               </w:rPr>
             </w:pPr>
-            <w:proofErr w:type="spellStart"/>
             <w:r>
               <w:rPr>
                 <w:rFonts w:hint="cs"/>
@@ -1993,7 +1924,6 @@
               </w:rPr>
               <w:t>ueryService</w:t>
             </w:r>
-            <w:proofErr w:type="spellEnd"/>
           </w:p>
         </w:tc>
       </w:tr>
@@ -2060,7 +1990,7 @@
           <w:p>
             <w:pPr>
               <w:rPr>
-                <w:rFonts w:ascii="Arial" w:eastAsia="Times New Roman" w:hAnsi="Arial" w:cs="Arial" w:hint="cs"/>
+                <w:rFonts w:ascii="Arial" w:eastAsia="Times New Roman" w:hAnsi="Arial" w:cs="Arial"/>
                 <w:color w:val="000000"/>
                 <w:rtl/>
               </w:rPr>
@@ -2118,21 +2048,12 @@
                 <w:color w:val="000000"/>
               </w:rPr>
             </w:pPr>
-            <w:proofErr w:type="spellStart"/>
-            <w:r>
-              <w:rPr>
-                <w:rFonts w:ascii="Arial" w:eastAsia="Times New Roman" w:hAnsi="Arial" w:cs="Arial"/>
-                <w:color w:val="000000"/>
-              </w:rPr>
-              <w:t>indexService</w:t>
-            </w:r>
-            <w:proofErr w:type="spellEnd"/>
-            <w:r>
-              <w:rPr>
-                <w:rFonts w:ascii="Arial" w:eastAsia="Times New Roman" w:hAnsi="Arial" w:cs="Arial"/>
-                <w:color w:val="000000"/>
-              </w:rPr>
-              <w:t>: IndexService</w:t>
+            <w:r>
+              <w:rPr>
+                <w:rFonts w:ascii="Arial" w:eastAsia="Times New Roman" w:hAnsi="Arial" w:cs="Arial"/>
+                <w:color w:val="000000"/>
+              </w:rPr>
+              <w:t>indexService: IndexService</w:t>
             </w:r>
           </w:p>
         </w:tc>
@@ -2254,7 +2175,6 @@
                 <w:rtl/>
               </w:rPr>
             </w:pPr>
-            <w:proofErr w:type="spellStart"/>
             <w:r>
               <w:rPr>
                 <w:rFonts w:ascii="Arial" w:eastAsia="Times New Roman" w:hAnsi="Arial" w:cs="Arial"/>
@@ -2262,7 +2182,6 @@
               </w:rPr>
               <w:t>get_history</w:t>
             </w:r>
-            <w:proofErr w:type="spellEnd"/>
           </w:p>
         </w:tc>
         <w:tc>
@@ -2332,7 +2251,6 @@
                 <w:rtl/>
               </w:rPr>
             </w:pPr>
-            <w:proofErr w:type="spellStart"/>
             <w:r>
               <w:rPr>
                 <w:rFonts w:ascii="Arial" w:eastAsia="Times New Roman" w:hAnsi="Arial" w:cs="Arial"/>
@@ -2340,45 +2258,28 @@
               </w:rPr>
               <w:t>rank_url</w:t>
             </w:r>
-            <w:proofErr w:type="spellEnd"/>
-          </w:p>
-        </w:tc>
-        <w:tc>
-          <w:tcPr>
-            <w:tcW w:w="2765" w:type="dxa"/>
-            <w:noWrap/>
-            <w:hideMark/>
-          </w:tcPr>
-          <w:p>
-            <w:pPr>
-              <w:bidi w:val="0"/>
-              <w:rPr>
-                <w:rFonts w:ascii="Arial" w:eastAsia="Times New Roman" w:hAnsi="Arial" w:cs="Arial"/>
-                <w:color w:val="000000"/>
-              </w:rPr>
-            </w:pPr>
-            <w:r>
-              <w:rPr>
-                <w:rFonts w:ascii="Arial" w:eastAsia="Times New Roman" w:hAnsi="Arial" w:cs="Arial"/>
-                <w:color w:val="000000"/>
-              </w:rPr>
-              <w:t xml:space="preserve">url: str, </w:t>
-            </w:r>
-            <w:proofErr w:type="spellStart"/>
-            <w:r>
-              <w:rPr>
-                <w:rFonts w:ascii="Arial" w:eastAsia="Times New Roman" w:hAnsi="Arial" w:cs="Arial"/>
-                <w:color w:val="000000"/>
-              </w:rPr>
-              <w:t>query_words</w:t>
-            </w:r>
-            <w:proofErr w:type="spellEnd"/>
-            <w:r>
-              <w:rPr>
-                <w:rFonts w:ascii="Arial" w:eastAsia="Times New Roman" w:hAnsi="Arial" w:cs="Arial"/>
-                <w:color w:val="000000"/>
-              </w:rPr>
-              <w:t>: set</w:t>
+          </w:p>
+        </w:tc>
+        <w:tc>
+          <w:tcPr>
+            <w:tcW w:w="2765" w:type="dxa"/>
+            <w:noWrap/>
+            <w:hideMark/>
+          </w:tcPr>
+          <w:p>
+            <w:pPr>
+              <w:bidi w:val="0"/>
+              <w:rPr>
+                <w:rFonts w:ascii="Arial" w:eastAsia="Times New Roman" w:hAnsi="Arial" w:cs="Arial"/>
+                <w:color w:val="000000"/>
+              </w:rPr>
+            </w:pPr>
+            <w:r>
+              <w:rPr>
+                <w:rFonts w:ascii="Arial" w:eastAsia="Times New Roman" w:hAnsi="Arial" w:cs="Arial"/>
+                <w:color w:val="000000"/>
+              </w:rPr>
+              <w:t>url: str, query_words: set</w:t>
             </w:r>
           </w:p>
         </w:tc>
@@ -2440,7 +2341,6 @@
                 <w:rtl/>
               </w:rPr>
             </w:pPr>
-            <w:proofErr w:type="spellStart"/>
             <w:r>
               <w:rPr>
                 <w:rFonts w:ascii="Arial" w:eastAsia="Times New Roman" w:hAnsi="Arial" w:cs="Arial"/>
@@ -2448,38 +2348,28 @@
               </w:rPr>
               <w:t>get_snippet</w:t>
             </w:r>
-            <w:proofErr w:type="spellEnd"/>
-          </w:p>
-        </w:tc>
-        <w:tc>
-          <w:tcPr>
-            <w:tcW w:w="2765" w:type="dxa"/>
-            <w:noWrap/>
-            <w:hideMark/>
-          </w:tcPr>
-          <w:p>
-            <w:pPr>
-              <w:bidi w:val="0"/>
-              <w:rPr>
-                <w:rFonts w:ascii="Arial" w:eastAsia="Times New Roman" w:hAnsi="Arial" w:cs="Arial"/>
-                <w:color w:val="000000"/>
-              </w:rPr>
-            </w:pPr>
-            <w:proofErr w:type="spellStart"/>
-            <w:r>
-              <w:rPr>
-                <w:rFonts w:ascii="Arial" w:eastAsia="Times New Roman" w:hAnsi="Arial" w:cs="Arial"/>
-                <w:color w:val="000000"/>
-              </w:rPr>
-              <w:t>url_val</w:t>
-            </w:r>
-            <w:proofErr w:type="spellEnd"/>
-            <w:r>
-              <w:rPr>
-                <w:rFonts w:ascii="Arial" w:eastAsia="Times New Roman" w:hAnsi="Arial" w:cs="Arial"/>
-                <w:color w:val="000000"/>
-              </w:rPr>
-              <w:t>: str</w:t>
+          </w:p>
+        </w:tc>
+        <w:tc>
+          <w:tcPr>
+            <w:tcW w:w="2765" w:type="dxa"/>
+            <w:noWrap/>
+            <w:hideMark/>
+          </w:tcPr>
+          <w:p>
+            <w:pPr>
+              <w:bidi w:val="0"/>
+              <w:rPr>
+                <w:rFonts w:ascii="Arial" w:eastAsia="Times New Roman" w:hAnsi="Arial" w:cs="Arial"/>
+                <w:color w:val="000000"/>
+              </w:rPr>
+            </w:pPr>
+            <w:r>
+              <w:rPr>
+                <w:rFonts w:ascii="Arial" w:eastAsia="Times New Roman" w:hAnsi="Arial" w:cs="Arial"/>
+                <w:color w:val="000000"/>
+              </w:rPr>
+              <w:t>url_val: str</w:t>
             </w:r>
           </w:p>
         </w:tc>
@@ -2545,20 +2435,18 @@
           <w:p>
             <w:pPr>
               <w:rPr>
-                <w:rFonts w:hint="cs"/>
-                <w:rtl/>
-              </w:rPr>
-            </w:pPr>
-          </w:p>
-        </w:tc>
-        <w:tc>
-          <w:tcPr>
-            <w:tcW w:w="2765" w:type="dxa"/>
-          </w:tcPr>
-          <w:p>
-            <w:pPr>
-              <w:rPr>
-                <w:rFonts w:hint="cs"/>
+                <w:rtl/>
+              </w:rPr>
+            </w:pPr>
+          </w:p>
+        </w:tc>
+        <w:tc>
+          <w:tcPr>
+            <w:tcW w:w="2765" w:type="dxa"/>
+          </w:tcPr>
+          <w:p>
+            <w:pPr>
+              <w:rPr>
                 <w:rtl/>
               </w:rPr>
             </w:pPr>
@@ -2571,529 +2459,9 @@
           <w:p>
             <w:pPr>
               <w:rPr>
-                <w:rFonts w:hint="cs"/>
-                <w:rtl/>
-              </w:rPr>
-            </w:pPr>
-          </w:p>
-        </w:tc>
-      </w:tr>
-    </w:tbl>
-    <w:p>
-      <w:pPr>
-        <w:rPr>
-          <w:rFonts w:hint="cs"/>
-          <w:rtl/>
-        </w:rPr>
-      </w:pPr>
-    </w:p>
-    <w:tbl>
-      <w:tblPr>
-        <w:tblStyle w:val="a3"/>
-        <w:bidiVisual/>
-        <w:tblW w:w="8296" w:type="dxa"/>
-        <w:tblLook w:val="04A0" w:firstRow="1" w:lastRow="0" w:firstColumn="1" w:lastColumn="0" w:noHBand="0" w:noVBand="1"/>
-      </w:tblPr>
-      <w:tblGrid>
-        <w:gridCol w:w="2765"/>
-        <w:gridCol w:w="2765"/>
-        <w:gridCol w:w="2766"/>
-      </w:tblGrid>
-      <w:tr>
-        <w:trPr>
-          <w:trHeight w:val="276"/>
-        </w:trPr>
-        <w:tc>
-          <w:tcPr>
-            <w:tcW w:w="8296" w:type="dxa"/>
-            <w:gridSpan w:val="3"/>
-            <w:shd w:val="clear" w:color="auto" w:fill="D9E2F3" w:themeFill="accent1" w:themeFillTint="33"/>
-            <w:noWrap/>
-          </w:tcPr>
-          <w:p>
-            <w:pPr>
-              <w:jc w:val="center"/>
-              <w:rPr>
-                <w:rFonts w:ascii="Arial" w:eastAsia="Times New Roman" w:hAnsi="Arial" w:cs="Arial"/>
-                <w:b/>
-                <w:bCs/>
-                <w:color w:val="000000"/>
-                <w:rtl/>
-              </w:rPr>
-            </w:pPr>
-            <w:proofErr w:type="spellStart"/>
-            <w:r>
-              <w:rPr>
-                <w:rFonts w:hint="cs"/>
-                <w:b/>
-                <w:bCs/>
-              </w:rPr>
-              <w:t>G</w:t>
-            </w:r>
-            <w:r>
-              <w:rPr>
-                <w:b/>
-                <w:bCs/>
-              </w:rPr>
-              <w:t>raphService</w:t>
-            </w:r>
-            <w:proofErr w:type="spellEnd"/>
-          </w:p>
-        </w:tc>
-      </w:tr>
-      <w:tr>
-        <w:trPr>
-          <w:trHeight w:val="276"/>
-        </w:trPr>
-        <w:tc>
-          <w:tcPr>
-            <w:tcW w:w="2765" w:type="dxa"/>
-            <w:shd w:val="clear" w:color="auto" w:fill="D9E2F3" w:themeFill="accent1" w:themeFillTint="33"/>
-            <w:noWrap/>
-            <w:hideMark/>
-          </w:tcPr>
-          <w:p>
-            <w:pPr>
-              <w:rPr>
-                <w:rFonts w:ascii="Arial" w:eastAsia="Times New Roman" w:hAnsi="Arial" w:cs="Arial"/>
-                <w:color w:val="000000"/>
-              </w:rPr>
-            </w:pPr>
-            <w:r>
-              <w:rPr>
-                <w:rFonts w:ascii="Arial" w:eastAsia="Times New Roman" w:hAnsi="Arial" w:cs="Arial"/>
-                <w:color w:val="000000"/>
-                <w:rtl/>
-              </w:rPr>
-              <w:t>פונקציה</w:t>
-            </w:r>
-          </w:p>
-        </w:tc>
-        <w:tc>
-          <w:tcPr>
-            <w:tcW w:w="2765" w:type="dxa"/>
-            <w:shd w:val="clear" w:color="auto" w:fill="D9E2F3" w:themeFill="accent1" w:themeFillTint="33"/>
-            <w:noWrap/>
-            <w:hideMark/>
-          </w:tcPr>
-          <w:p>
-            <w:pPr>
-              <w:rPr>
-                <w:rFonts w:ascii="Arial" w:eastAsia="Times New Roman" w:hAnsi="Arial" w:cs="Arial"/>
-                <w:color w:val="000000"/>
-                <w:rtl/>
-              </w:rPr>
-            </w:pPr>
-            <w:r>
-              <w:rPr>
-                <w:rFonts w:ascii="Arial" w:eastAsia="Times New Roman" w:hAnsi="Arial" w:cs="Arial"/>
-                <w:color w:val="000000"/>
-                <w:rtl/>
-              </w:rPr>
-              <w:t>פרמטרים</w:t>
-            </w:r>
-          </w:p>
-        </w:tc>
-        <w:tc>
-          <w:tcPr>
-            <w:tcW w:w="2766" w:type="dxa"/>
-            <w:shd w:val="clear" w:color="auto" w:fill="D9E2F3" w:themeFill="accent1" w:themeFillTint="33"/>
-            <w:noWrap/>
-            <w:hideMark/>
-          </w:tcPr>
-          <w:p>
-            <w:pPr>
-              <w:rPr>
-                <w:rFonts w:ascii="Arial" w:eastAsia="Times New Roman" w:hAnsi="Arial" w:cs="Arial" w:hint="cs"/>
-                <w:color w:val="000000"/>
-                <w:rtl/>
-              </w:rPr>
-            </w:pPr>
-            <w:r>
-              <w:rPr>
-                <w:rFonts w:ascii="Arial" w:eastAsia="Times New Roman" w:hAnsi="Arial" w:cs="Arial"/>
-                <w:color w:val="000000"/>
-                <w:rtl/>
-              </w:rPr>
-              <w:t>תיאור</w:t>
-            </w:r>
-          </w:p>
-        </w:tc>
-      </w:tr>
-      <w:tr>
-        <w:trPr>
-          <w:trHeight w:val="276"/>
-        </w:trPr>
-        <w:tc>
-          <w:tcPr>
-            <w:tcW w:w="2765" w:type="dxa"/>
-            <w:noWrap/>
-            <w:hideMark/>
-          </w:tcPr>
-          <w:p>
-            <w:pPr>
-              <w:bidi w:val="0"/>
-              <w:rPr>
-                <w:rFonts w:ascii="Arial" w:eastAsia="Times New Roman" w:hAnsi="Arial" w:cs="Arial"/>
-                <w:color w:val="000000"/>
-                <w:rtl/>
-              </w:rPr>
-            </w:pPr>
-            <w:r>
-              <w:rPr>
-                <w:rFonts w:ascii="Arial" w:eastAsia="Times New Roman" w:hAnsi="Arial" w:cs="Arial"/>
-                <w:color w:val="000000"/>
-              </w:rPr>
-              <w:t>__init__</w:t>
-            </w:r>
-          </w:p>
-        </w:tc>
-        <w:tc>
-          <w:tcPr>
-            <w:tcW w:w="2765" w:type="dxa"/>
-            <w:noWrap/>
-            <w:hideMark/>
-          </w:tcPr>
-          <w:p>
-            <w:pPr>
-              <w:bidi w:val="0"/>
-              <w:rPr>
-                <w:rFonts w:ascii="Arial" w:eastAsia="Times New Roman" w:hAnsi="Arial" w:cs="Arial"/>
-                <w:color w:val="000000"/>
-              </w:rPr>
-            </w:pPr>
-            <w:proofErr w:type="spellStart"/>
-            <w:r>
-              <w:rPr>
-                <w:rFonts w:ascii="Arial" w:eastAsia="Times New Roman" w:hAnsi="Arial" w:cs="Arial"/>
-                <w:color w:val="000000"/>
-              </w:rPr>
-              <w:t>indexService</w:t>
-            </w:r>
-            <w:proofErr w:type="spellEnd"/>
-            <w:r>
-              <w:rPr>
-                <w:rFonts w:ascii="Arial" w:eastAsia="Times New Roman" w:hAnsi="Arial" w:cs="Arial"/>
-                <w:color w:val="000000"/>
-              </w:rPr>
-              <w:t xml:space="preserve">: IndexService, </w:t>
-            </w:r>
-            <w:proofErr w:type="spellStart"/>
-            <w:r>
-              <w:rPr>
-                <w:rFonts w:ascii="Arial" w:eastAsia="Times New Roman" w:hAnsi="Arial" w:cs="Arial"/>
-                <w:color w:val="000000"/>
-              </w:rPr>
-              <w:t>heatmap_output</w:t>
-            </w:r>
-            <w:proofErr w:type="spellEnd"/>
-            <w:r>
-              <w:rPr>
-                <w:rFonts w:ascii="Arial" w:eastAsia="Times New Roman" w:hAnsi="Arial" w:cs="Arial"/>
-                <w:color w:val="000000"/>
-              </w:rPr>
-              <w:t xml:space="preserve">: </w:t>
-            </w:r>
-            <w:proofErr w:type="spellStart"/>
-            <w:proofErr w:type="gramStart"/>
-            <w:r>
-              <w:rPr>
-                <w:rFonts w:ascii="Arial" w:eastAsia="Times New Roman" w:hAnsi="Arial" w:cs="Arial"/>
-                <w:color w:val="000000"/>
-              </w:rPr>
-              <w:t>widgets.Output</w:t>
-            </w:r>
-            <w:proofErr w:type="spellEnd"/>
-            <w:proofErr w:type="gramEnd"/>
-            <w:r>
-              <w:rPr>
-                <w:rFonts w:ascii="Arial" w:eastAsia="Times New Roman" w:hAnsi="Arial" w:cs="Arial"/>
-                <w:color w:val="000000"/>
-              </w:rPr>
-              <w:t xml:space="preserve">, </w:t>
-            </w:r>
-            <w:proofErr w:type="spellStart"/>
-            <w:r>
-              <w:rPr>
-                <w:rFonts w:ascii="Arial" w:eastAsia="Times New Roman" w:hAnsi="Arial" w:cs="Arial"/>
-                <w:color w:val="000000"/>
-              </w:rPr>
-              <w:t>bar_output</w:t>
-            </w:r>
-            <w:proofErr w:type="spellEnd"/>
-            <w:r>
-              <w:rPr>
-                <w:rFonts w:ascii="Arial" w:eastAsia="Times New Roman" w:hAnsi="Arial" w:cs="Arial"/>
-                <w:color w:val="000000"/>
-              </w:rPr>
-              <w:t xml:space="preserve">: </w:t>
-            </w:r>
-            <w:proofErr w:type="spellStart"/>
-            <w:r>
-              <w:rPr>
-                <w:rFonts w:ascii="Arial" w:eastAsia="Times New Roman" w:hAnsi="Arial" w:cs="Arial"/>
-                <w:color w:val="000000"/>
-              </w:rPr>
-              <w:t>widgets.Output</w:t>
-            </w:r>
-            <w:proofErr w:type="spellEnd"/>
-          </w:p>
-        </w:tc>
-        <w:tc>
-          <w:tcPr>
-            <w:tcW w:w="2766" w:type="dxa"/>
-            <w:noWrap/>
-            <w:hideMark/>
-          </w:tcPr>
-          <w:p>
-            <w:pPr>
-              <w:rPr>
-                <w:rFonts w:ascii="Arial" w:eastAsia="Times New Roman" w:hAnsi="Arial" w:cs="Arial"/>
-                <w:color w:val="000000"/>
-              </w:rPr>
-            </w:pPr>
-            <w:r>
-              <w:rPr>
-                <w:rFonts w:ascii="Arial" w:eastAsia="Times New Roman" w:hAnsi="Arial" w:cs="Arial"/>
-                <w:color w:val="000000"/>
-                <w:rtl/>
-              </w:rPr>
-              <w:t>אתחול המחלקה ליצירת גרפים.</w:t>
-            </w:r>
-          </w:p>
-        </w:tc>
-      </w:tr>
-      <w:tr>
-        <w:trPr>
-          <w:trHeight w:val="276"/>
-        </w:trPr>
-        <w:tc>
-          <w:tcPr>
-            <w:tcW w:w="2765" w:type="dxa"/>
-            <w:noWrap/>
-            <w:hideMark/>
-          </w:tcPr>
-          <w:p>
-            <w:pPr>
-              <w:bidi w:val="0"/>
-              <w:rPr>
-                <w:rFonts w:ascii="Arial" w:eastAsia="Times New Roman" w:hAnsi="Arial" w:cs="Arial"/>
-                <w:color w:val="000000"/>
-                <w:rtl/>
-              </w:rPr>
-            </w:pPr>
-            <w:proofErr w:type="spellStart"/>
-            <w:r>
-              <w:rPr>
-                <w:rFonts w:ascii="Arial" w:eastAsia="Times New Roman" w:hAnsi="Arial" w:cs="Arial"/>
-                <w:color w:val="000000"/>
-              </w:rPr>
-              <w:t>buildDFs</w:t>
-            </w:r>
-            <w:proofErr w:type="spellEnd"/>
-          </w:p>
-        </w:tc>
-        <w:tc>
-          <w:tcPr>
-            <w:tcW w:w="2765" w:type="dxa"/>
-            <w:noWrap/>
-            <w:hideMark/>
-          </w:tcPr>
-          <w:p>
-            <w:pPr>
-              <w:rPr>
-                <w:rFonts w:ascii="Arial" w:eastAsia="Times New Roman" w:hAnsi="Arial" w:cs="Arial"/>
-                <w:color w:val="000000"/>
-              </w:rPr>
-            </w:pPr>
-            <w:r>
-              <w:rPr>
-                <w:rFonts w:ascii="Arial" w:eastAsia="Times New Roman" w:hAnsi="Arial" w:cs="Arial"/>
-                <w:color w:val="000000"/>
-                <w:rtl/>
-              </w:rPr>
-              <w:t>אין</w:t>
-            </w:r>
-          </w:p>
-        </w:tc>
-        <w:tc>
-          <w:tcPr>
-            <w:tcW w:w="2766" w:type="dxa"/>
-            <w:noWrap/>
-            <w:hideMark/>
-          </w:tcPr>
-          <w:p>
-            <w:pPr>
-              <w:rPr>
-                <w:rFonts w:ascii="Arial" w:eastAsia="Times New Roman" w:hAnsi="Arial" w:cs="Arial"/>
-                <w:color w:val="000000"/>
-                <w:rtl/>
-              </w:rPr>
-            </w:pPr>
-            <w:r>
-              <w:rPr>
-                <w:rFonts w:ascii="Arial" w:eastAsia="Times New Roman" w:hAnsi="Arial" w:cs="Arial"/>
-                <w:color w:val="000000"/>
-                <w:rtl/>
-              </w:rPr>
-              <w:t>בונה את מסגרות הנתונים לניתוח.</w:t>
-            </w:r>
-          </w:p>
-        </w:tc>
-      </w:tr>
-      <w:tr>
-        <w:trPr>
-          <w:trHeight w:val="276"/>
-        </w:trPr>
-        <w:tc>
-          <w:tcPr>
-            <w:tcW w:w="2765" w:type="dxa"/>
-            <w:noWrap/>
-            <w:hideMark/>
-          </w:tcPr>
-          <w:p>
-            <w:pPr>
-              <w:bidi w:val="0"/>
-              <w:rPr>
-                <w:rFonts w:ascii="Arial" w:eastAsia="Times New Roman" w:hAnsi="Arial" w:cs="Arial"/>
-                <w:color w:val="000000"/>
-                <w:rtl/>
-              </w:rPr>
-            </w:pPr>
-            <w:proofErr w:type="spellStart"/>
-            <w:r>
-              <w:rPr>
-                <w:rFonts w:ascii="Arial" w:eastAsia="Times New Roman" w:hAnsi="Arial" w:cs="Arial"/>
-                <w:color w:val="000000"/>
-              </w:rPr>
-              <w:t>build_heatmap</w:t>
-            </w:r>
-            <w:proofErr w:type="spellEnd"/>
-          </w:p>
-        </w:tc>
-        <w:tc>
-          <w:tcPr>
-            <w:tcW w:w="2765" w:type="dxa"/>
-            <w:noWrap/>
-            <w:hideMark/>
-          </w:tcPr>
-          <w:p>
-            <w:pPr>
-              <w:rPr>
-                <w:rFonts w:ascii="Arial" w:eastAsia="Times New Roman" w:hAnsi="Arial" w:cs="Arial"/>
-                <w:color w:val="000000"/>
-              </w:rPr>
-            </w:pPr>
-            <w:r>
-              <w:rPr>
-                <w:rFonts w:ascii="Arial" w:eastAsia="Times New Roman" w:hAnsi="Arial" w:cs="Arial"/>
-                <w:color w:val="000000"/>
-                <w:rtl/>
-              </w:rPr>
-              <w:t>אין</w:t>
-            </w:r>
-          </w:p>
-        </w:tc>
-        <w:tc>
-          <w:tcPr>
-            <w:tcW w:w="2766" w:type="dxa"/>
-            <w:noWrap/>
-            <w:hideMark/>
-          </w:tcPr>
-          <w:p>
-            <w:pPr>
-              <w:rPr>
-                <w:rFonts w:ascii="Arial" w:eastAsia="Times New Roman" w:hAnsi="Arial" w:cs="Arial"/>
-                <w:color w:val="000000"/>
-                <w:rtl/>
-              </w:rPr>
-            </w:pPr>
-            <w:r>
-              <w:rPr>
-                <w:rFonts w:ascii="Arial" w:eastAsia="Times New Roman" w:hAnsi="Arial" w:cs="Arial"/>
-                <w:color w:val="000000"/>
-                <w:rtl/>
-              </w:rPr>
-              <w:t>מחזיר גרף חום של מונחים משותפים.</w:t>
-            </w:r>
-          </w:p>
-        </w:tc>
-      </w:tr>
-      <w:tr>
-        <w:trPr>
-          <w:trHeight w:val="276"/>
-        </w:trPr>
-        <w:tc>
-          <w:tcPr>
-            <w:tcW w:w="2765" w:type="dxa"/>
-            <w:noWrap/>
-            <w:hideMark/>
-          </w:tcPr>
-          <w:p>
-            <w:pPr>
-              <w:bidi w:val="0"/>
-              <w:rPr>
-                <w:rFonts w:ascii="Arial" w:eastAsia="Times New Roman" w:hAnsi="Arial" w:cs="Arial"/>
-                <w:color w:val="000000"/>
-                <w:rtl/>
-              </w:rPr>
-            </w:pPr>
-            <w:proofErr w:type="spellStart"/>
-            <w:r>
-              <w:rPr>
-                <w:rFonts w:ascii="Arial" w:eastAsia="Times New Roman" w:hAnsi="Arial" w:cs="Arial"/>
-                <w:color w:val="000000"/>
-              </w:rPr>
-              <w:t>build_barChart</w:t>
-            </w:r>
-            <w:proofErr w:type="spellEnd"/>
-          </w:p>
-        </w:tc>
-        <w:tc>
-          <w:tcPr>
-            <w:tcW w:w="2765" w:type="dxa"/>
-            <w:noWrap/>
-            <w:hideMark/>
-          </w:tcPr>
-          <w:p>
-            <w:pPr>
-              <w:rPr>
-                <w:rFonts w:ascii="Arial" w:eastAsia="Times New Roman" w:hAnsi="Arial" w:cs="Arial"/>
-                <w:color w:val="000000"/>
-              </w:rPr>
-            </w:pPr>
-            <w:r>
-              <w:rPr>
-                <w:rFonts w:ascii="Arial" w:eastAsia="Times New Roman" w:hAnsi="Arial" w:cs="Arial"/>
-                <w:color w:val="000000"/>
-                <w:rtl/>
-              </w:rPr>
-              <w:t>אין</w:t>
-            </w:r>
-          </w:p>
-        </w:tc>
-        <w:tc>
-          <w:tcPr>
-            <w:tcW w:w="2766" w:type="dxa"/>
-            <w:noWrap/>
-            <w:hideMark/>
-          </w:tcPr>
-          <w:p>
-            <w:pPr>
-              <w:rPr>
-                <w:rFonts w:ascii="Arial" w:eastAsia="Times New Roman" w:hAnsi="Arial" w:cs="Arial"/>
-                <w:color w:val="000000"/>
-                <w:rtl/>
-              </w:rPr>
-            </w:pPr>
-            <w:r>
-              <w:rPr>
-                <w:rFonts w:ascii="Arial" w:eastAsia="Times New Roman" w:hAnsi="Arial" w:cs="Arial"/>
-                <w:color w:val="000000"/>
-                <w:rtl/>
-              </w:rPr>
-              <w:t>מחזיר גרף עמודות של שכיחות מונחים.</w:t>
-            </w:r>
+                <w:rtl/>
+              </w:rPr>
+            </w:pPr>
           </w:p>
         </w:tc>
       </w:tr>
@@ -3107,7 +2475,7 @@
     </w:p>
     <w:tbl>
       <w:tblPr>
-        <w:tblStyle w:val="a3"/>
+        <w:tblStyle w:val="TableGrid"/>
         <w:bidiVisual/>
         <w:tblW w:w="8296" w:type="dxa"/>
         <w:tblLook w:val="04A0" w:firstRow="1" w:lastRow="0" w:firstColumn="1" w:lastColumn="0" w:noHBand="0" w:noVBand="1"/>
@@ -3139,15 +2507,21 @@
                 <w:rtl/>
               </w:rPr>
             </w:pPr>
-            <w:proofErr w:type="spellStart"/>
-            <w:r>
-              <w:rPr>
+            <w:r>
+              <w:rPr>
+                <w:rFonts w:hint="cs"/>
                 <w:b/>
                 <w:bCs/>
               </w:rPr>
-              <w:t>SearchEngineUI</w:t>
-            </w:r>
-            <w:proofErr w:type="spellEnd"/>
+              <w:t>G</w:t>
+            </w:r>
+            <w:r>
+              <w:rPr>
+                <w:b/>
+                <w:bCs/>
+              </w:rPr>
+              <w:t>raphService</w:t>
+            </w:r>
           </w:p>
         </w:tc>
       </w:tr>
@@ -3272,63 +2646,13 @@
                 <w:color w:val="000000"/>
               </w:rPr>
             </w:pPr>
-            <w:proofErr w:type="spellStart"/>
-            <w:r>
-              <w:rPr>
-                <w:rFonts w:ascii="Arial" w:eastAsia="Times New Roman" w:hAnsi="Arial" w:cs="Arial"/>
-                <w:color w:val="000000"/>
-              </w:rPr>
-              <w:t>queryService</w:t>
-            </w:r>
-            <w:proofErr w:type="spellEnd"/>
-            <w:r>
-              <w:rPr>
-                <w:rFonts w:ascii="Arial" w:eastAsia="Times New Roman" w:hAnsi="Arial" w:cs="Arial"/>
-                <w:color w:val="000000"/>
-              </w:rPr>
-              <w:t xml:space="preserve">: </w:t>
-            </w:r>
-            <w:proofErr w:type="spellStart"/>
-            <w:r>
-              <w:rPr>
-                <w:rFonts w:ascii="Arial" w:eastAsia="Times New Roman" w:hAnsi="Arial" w:cs="Arial"/>
-                <w:color w:val="000000"/>
-              </w:rPr>
-              <w:t>QueryService</w:t>
-            </w:r>
-            <w:proofErr w:type="spellEnd"/>
-            <w:r>
-              <w:rPr>
-                <w:rFonts w:ascii="Arial" w:eastAsia="Times New Roman" w:hAnsi="Arial" w:cs="Arial"/>
-                <w:color w:val="000000"/>
-              </w:rPr>
-              <w:t xml:space="preserve">, </w:t>
-            </w:r>
-            <w:proofErr w:type="spellStart"/>
-            <w:r>
-              <w:rPr>
-                <w:rFonts w:ascii="Arial" w:eastAsia="Times New Roman" w:hAnsi="Arial" w:cs="Arial"/>
-                <w:color w:val="000000"/>
-              </w:rPr>
-              <w:t>history_service</w:t>
-            </w:r>
-            <w:proofErr w:type="spellEnd"/>
-            <w:r>
-              <w:rPr>
-                <w:rFonts w:ascii="Arial" w:eastAsia="Times New Roman" w:hAnsi="Arial" w:cs="Arial"/>
-                <w:color w:val="000000"/>
-              </w:rPr>
-              <w:t xml:space="preserve">: </w:t>
-            </w:r>
-            <w:proofErr w:type="spellStart"/>
-            <w:r>
-              <w:rPr>
-                <w:rFonts w:ascii="Arial" w:eastAsia="Times New Roman" w:hAnsi="Arial" w:cs="Arial"/>
-                <w:color w:val="000000"/>
-              </w:rPr>
-              <w:t>SearchHistoryUI</w:t>
-            </w:r>
-            <w:proofErr w:type="spellEnd"/>
+            <w:r>
+              <w:rPr>
+                <w:rFonts w:ascii="Arial" w:eastAsia="Times New Roman" w:hAnsi="Arial" w:cs="Arial"/>
+                <w:color w:val="000000"/>
+              </w:rPr>
+              <w:t>indexService: IndexService, heatmap_output: widgets.Output, bar_output: widgets.Output</w:t>
+            </w:r>
           </w:p>
         </w:tc>
         <w:tc>
@@ -3350,7 +2674,7 @@
                 <w:color w:val="000000"/>
                 <w:rtl/>
               </w:rPr>
-              <w:t>אתחול עם שירות שאילתות והיסטוריה.</w:t>
+              <w:t>אתחול המחלקה ליצירת גרפים.</w:t>
             </w:r>
           </w:p>
         </w:tc>
@@ -3379,7 +2703,7 @@
                 <w:rFonts w:ascii="Arial" w:eastAsia="Times New Roman" w:hAnsi="Arial" w:cs="Arial"/>
                 <w:color w:val="000000"/>
               </w:rPr>
-              <w:t>display</w:t>
+              <w:t>buildDFs</w:t>
             </w:r>
           </w:p>
         </w:tc>
@@ -3426,7 +2750,7 @@
                 <w:color w:val="000000"/>
                 <w:rtl/>
               </w:rPr>
-              <w:t>מציג את ממשק המשתמש.</w:t>
+              <w:t>בונה את מסגרות הנתונים לניתוח.</w:t>
             </w:r>
           </w:p>
         </w:tc>
@@ -3450,37 +2774,35 @@
                 <w:rtl/>
               </w:rPr>
             </w:pPr>
-            <w:proofErr w:type="spellStart"/>
-            <w:r>
-              <w:rPr>
-                <w:rFonts w:ascii="Arial" w:eastAsia="Times New Roman" w:hAnsi="Arial" w:cs="Arial"/>
-                <w:color w:val="000000"/>
-              </w:rPr>
-              <w:t>perform_search</w:t>
-            </w:r>
-            <w:proofErr w:type="spellEnd"/>
-          </w:p>
-        </w:tc>
-        <w:tc>
-          <w:tcPr>
-            <w:tcW w:w="2765" w:type="dxa"/>
-            <w:noWrap/>
-            <w:hideMark/>
-          </w:tcPr>
-          <w:p>
-            <w:pPr>
-              <w:bidi w:val="0"/>
-              <w:rPr>
-                <w:rFonts w:ascii="Arial" w:eastAsia="Times New Roman" w:hAnsi="Arial" w:cs="Arial"/>
-                <w:color w:val="000000"/>
-              </w:rPr>
-            </w:pPr>
-            <w:r>
-              <w:rPr>
-                <w:rFonts w:ascii="Arial" w:eastAsia="Times New Roman" w:hAnsi="Arial" w:cs="Arial"/>
-                <w:color w:val="000000"/>
-              </w:rPr>
-              <w:t>b</w:t>
+            <w:r>
+              <w:rPr>
+                <w:rFonts w:ascii="Arial" w:eastAsia="Times New Roman" w:hAnsi="Arial" w:cs="Arial"/>
+                <w:color w:val="000000"/>
+              </w:rPr>
+              <w:t>build_heatmap</w:t>
+            </w:r>
+          </w:p>
+        </w:tc>
+        <w:tc>
+          <w:tcPr>
+            <w:tcW w:w="2765" w:type="dxa"/>
+            <w:noWrap/>
+            <w:hideMark/>
+          </w:tcPr>
+          <w:p>
+            <w:pPr>
+              <w:rPr>
+                <w:rFonts w:ascii="Arial" w:eastAsia="Times New Roman" w:hAnsi="Arial" w:cs="Arial"/>
+                <w:color w:val="000000"/>
+              </w:rPr>
+            </w:pPr>
+            <w:r>
+              <w:rPr>
+                <w:rFonts w:ascii="Arial" w:eastAsia="Times New Roman" w:hAnsi="Arial" w:cs="Arial"/>
+                <w:color w:val="000000"/>
+                <w:rtl/>
+              </w:rPr>
+              <w:t>אין</w:t>
             </w:r>
           </w:p>
         </w:tc>
@@ -3495,15 +2817,92 @@
               <w:rPr>
                 <w:rFonts w:ascii="Arial" w:eastAsia="Times New Roman" w:hAnsi="Arial" w:cs="Arial"/>
                 <w:color w:val="000000"/>
-              </w:rPr>
-            </w:pPr>
-            <w:r>
-              <w:rPr>
-                <w:rFonts w:ascii="Arial" w:eastAsia="Times New Roman" w:hAnsi="Arial" w:cs="Arial"/>
-                <w:color w:val="000000"/>
-                <w:rtl/>
-              </w:rPr>
-              <w:t>מבצע חיפוש ומציג תוצאות.</w:t>
+                <w:rtl/>
+              </w:rPr>
+            </w:pPr>
+            <w:r>
+              <w:rPr>
+                <w:rFonts w:ascii="Arial" w:eastAsia="Times New Roman" w:hAnsi="Arial" w:cs="Arial"/>
+                <w:color w:val="000000"/>
+                <w:rtl/>
+              </w:rPr>
+              <w:t>מחזיר גרף חום של מונחים משותפים.</w:t>
+            </w:r>
+          </w:p>
+        </w:tc>
+      </w:tr>
+      <w:tr>
+        <w:trPr>
+          <w:trHeight w:val="276"/>
+        </w:trPr>
+        <w:tc>
+          <w:tcPr>
+            <w:tcW w:w="2765" w:type="dxa"/>
+            <w:noWrap/>
+            <w:hideMark/>
+          </w:tcPr>
+          <w:p>
+            <w:pPr>
+              <w:bidi w:val="0"/>
+              <w:rPr>
+                <w:rFonts w:ascii="Arial" w:eastAsia="Times New Roman" w:hAnsi="Arial" w:cs="Arial"/>
+                <w:color w:val="000000"/>
+                <w:rtl/>
+              </w:rPr>
+            </w:pPr>
+            <w:r>
+              <w:rPr>
+                <w:rFonts w:ascii="Arial" w:eastAsia="Times New Roman" w:hAnsi="Arial" w:cs="Arial"/>
+                <w:color w:val="000000"/>
+              </w:rPr>
+              <w:t>build_barChart</w:t>
+            </w:r>
+          </w:p>
+        </w:tc>
+        <w:tc>
+          <w:tcPr>
+            <w:tcW w:w="2765" w:type="dxa"/>
+            <w:noWrap/>
+            <w:hideMark/>
+          </w:tcPr>
+          <w:p>
+            <w:pPr>
+              <w:rPr>
+                <w:rFonts w:ascii="Arial" w:eastAsia="Times New Roman" w:hAnsi="Arial" w:cs="Arial"/>
+                <w:color w:val="000000"/>
+              </w:rPr>
+            </w:pPr>
+            <w:r>
+              <w:rPr>
+                <w:rFonts w:ascii="Arial" w:eastAsia="Times New Roman" w:hAnsi="Arial" w:cs="Arial"/>
+                <w:color w:val="000000"/>
+                <w:rtl/>
+              </w:rPr>
+              <w:t>אין</w:t>
+            </w:r>
+          </w:p>
+        </w:tc>
+        <w:tc>
+          <w:tcPr>
+            <w:tcW w:w="2766" w:type="dxa"/>
+            <w:noWrap/>
+            <w:hideMark/>
+          </w:tcPr>
+          <w:p>
+            <w:pPr>
+              <w:rPr>
+                <w:rFonts w:ascii="Arial" w:eastAsia="Times New Roman" w:hAnsi="Arial" w:cs="Arial"/>
+                <w:color w:val="000000"/>
+                <w:rtl/>
+              </w:rPr>
+            </w:pPr>
+            <w:r>
+              <w:rPr>
+                <w:rFonts w:ascii="Arial" w:eastAsia="Times New Roman" w:hAnsi="Arial" w:cs="Arial"/>
+                <w:color w:val="000000"/>
+                <w:rtl/>
+              </w:rPr>
+              <w:t>מחזיר גרף עמודות של שכיחות מונחים.</w:t>
             </w:r>
           </w:p>
         </w:tc>
@@ -3512,14 +2911,13 @@
     <w:p>
       <w:pPr>
         <w:rPr>
-          <w:rFonts w:hint="cs"/>
           <w:rtl/>
         </w:rPr>
       </w:pPr>
     </w:p>
     <w:tbl>
       <w:tblPr>
-        <w:tblStyle w:val="a3"/>
+        <w:tblStyle w:val="TableGrid"/>
         <w:bidiVisual/>
         <w:tblW w:w="8296" w:type="dxa"/>
         <w:tblLook w:val="04A0" w:firstRow="1" w:lastRow="0" w:firstColumn="1" w:lastColumn="0" w:noHBand="0" w:noVBand="1"/>
@@ -3551,23 +2949,13 @@
                 <w:rtl/>
               </w:rPr>
             </w:pPr>
-            <w:proofErr w:type="spellStart"/>
-            <w:r>
-              <w:rPr>
-                <w:rFonts w:hint="cs"/>
+            <w:r>
+              <w:rPr>
                 <w:b/>
                 <w:bCs/>
               </w:rPr>
-              <w:t>E</w:t>
-            </w:r>
-            <w:r>
-              <w:rPr>
-                <w:b/>
-                <w:bCs/>
-              </w:rPr>
-              <w:t>ditIndexUI</w:t>
-            </w:r>
-            <w:proofErr w:type="spellEnd"/>
+              <w:t>SearchEngineUI</w:t>
+            </w:r>
           </w:p>
         </w:tc>
       </w:tr>
@@ -3634,7 +3022,7 @@
           <w:p>
             <w:pPr>
               <w:rPr>
-                <w:rFonts w:ascii="Arial" w:eastAsia="Times New Roman" w:hAnsi="Arial" w:cs="Arial" w:hint="cs"/>
+                <w:rFonts w:ascii="Arial" w:eastAsia="Times New Roman" w:hAnsi="Arial" w:cs="Arial"/>
                 <w:color w:val="000000"/>
                 <w:rtl/>
               </w:rPr>
@@ -3666,6 +3054,7 @@
               <w:rPr>
                 <w:rFonts w:ascii="Arial" w:eastAsia="Times New Roman" w:hAnsi="Arial" w:cs="Arial"/>
                 <w:color w:val="000000"/>
+                <w:rtl/>
               </w:rPr>
             </w:pPr>
             <w:r>
@@ -3691,79 +3080,13 @@
                 <w:color w:val="000000"/>
               </w:rPr>
             </w:pPr>
-            <w:proofErr w:type="spellStart"/>
-            <w:r>
-              <w:rPr>
-                <w:rFonts w:ascii="Arial" w:eastAsia="Times New Roman" w:hAnsi="Arial" w:cs="Arial"/>
-                <w:color w:val="000000"/>
-              </w:rPr>
-              <w:t>indexService</w:t>
-            </w:r>
-            <w:proofErr w:type="spellEnd"/>
-            <w:r>
-              <w:rPr>
-                <w:rFonts w:ascii="Arial" w:eastAsia="Times New Roman" w:hAnsi="Arial" w:cs="Arial"/>
-                <w:color w:val="000000"/>
-              </w:rPr>
-              <w:t xml:space="preserve">: IndexService, </w:t>
-            </w:r>
-            <w:proofErr w:type="spellStart"/>
-            <w:r>
-              <w:rPr>
-                <w:rFonts w:ascii="Arial" w:eastAsia="Times New Roman" w:hAnsi="Arial" w:cs="Arial"/>
-                <w:color w:val="000000"/>
-              </w:rPr>
-              <w:t>crawlerService</w:t>
-            </w:r>
-            <w:proofErr w:type="spellEnd"/>
-            <w:r>
-              <w:rPr>
-                <w:rFonts w:ascii="Arial" w:eastAsia="Times New Roman" w:hAnsi="Arial" w:cs="Arial"/>
-                <w:color w:val="000000"/>
-              </w:rPr>
-              <w:t xml:space="preserve">: </w:t>
-            </w:r>
-            <w:proofErr w:type="spellStart"/>
-            <w:r>
-              <w:rPr>
-                <w:rFonts w:ascii="Arial" w:eastAsia="Times New Roman" w:hAnsi="Arial" w:cs="Arial"/>
-                <w:color w:val="000000"/>
-              </w:rPr>
-              <w:t>CrawlerService</w:t>
-            </w:r>
-            <w:proofErr w:type="spellEnd"/>
-            <w:r>
-              <w:rPr>
-                <w:rFonts w:ascii="Arial" w:eastAsia="Times New Roman" w:hAnsi="Arial" w:cs="Arial"/>
-                <w:color w:val="000000"/>
-              </w:rPr>
-              <w:t xml:space="preserve">, </w:t>
-            </w:r>
-            <w:proofErr w:type="spellStart"/>
-            <w:r>
-              <w:rPr>
-                <w:rFonts w:ascii="Arial" w:eastAsia="Times New Roman" w:hAnsi="Arial" w:cs="Arial"/>
-                <w:color w:val="000000"/>
-              </w:rPr>
-              <w:t>graphService</w:t>
-            </w:r>
-            <w:proofErr w:type="spellEnd"/>
-            <w:r>
-              <w:rPr>
-                <w:rFonts w:ascii="Arial" w:eastAsia="Times New Roman" w:hAnsi="Arial" w:cs="Arial"/>
-                <w:color w:val="000000"/>
-              </w:rPr>
-              <w:t xml:space="preserve">: </w:t>
-            </w:r>
-            <w:proofErr w:type="spellStart"/>
-            <w:r>
-              <w:rPr>
-                <w:rFonts w:ascii="Arial" w:eastAsia="Times New Roman" w:hAnsi="Arial" w:cs="Arial"/>
-                <w:color w:val="000000"/>
-              </w:rPr>
-              <w:t>GraphService</w:t>
-            </w:r>
-            <w:proofErr w:type="spellEnd"/>
+            <w:r>
+              <w:rPr>
+                <w:rFonts w:ascii="Arial" w:eastAsia="Times New Roman" w:hAnsi="Arial" w:cs="Arial"/>
+                <w:color w:val="000000"/>
+              </w:rPr>
+              <w:t>queryService: QueryService, history_service: SearchHistoryUI</w:t>
+            </w:r>
           </w:p>
         </w:tc>
         <w:tc>
@@ -3785,7 +3108,7 @@
                 <w:color w:val="000000"/>
                 <w:rtl/>
               </w:rPr>
-              <w:t>אתחול עם שירותי אינדקס, זחילה וגרפים.</w:t>
+              <w:t>אתחול עם שירות שאילתות והיסטוריה.</w:t>
             </w:r>
           </w:p>
         </w:tc>
@@ -3861,7 +3184,82 @@
                 <w:color w:val="000000"/>
                 <w:rtl/>
               </w:rPr>
-              <w:t>מציג את התפריט לעריכת אינדקס.</w:t>
+              <w:t>מציג את ממשק המשתמש.</w:t>
+            </w:r>
+          </w:p>
+        </w:tc>
+      </w:tr>
+      <w:tr>
+        <w:trPr>
+          <w:trHeight w:val="276"/>
+        </w:trPr>
+        <w:tc>
+          <w:tcPr>
+            <w:tcW w:w="2765" w:type="dxa"/>
+            <w:noWrap/>
+            <w:hideMark/>
+          </w:tcPr>
+          <w:p>
+            <w:pPr>
+              <w:bidi w:val="0"/>
+              <w:rPr>
+                <w:rFonts w:ascii="Arial" w:eastAsia="Times New Roman" w:hAnsi="Arial" w:cs="Arial"/>
+                <w:color w:val="000000"/>
+                <w:rtl/>
+              </w:rPr>
+            </w:pPr>
+            <w:r>
+              <w:rPr>
+                <w:rFonts w:ascii="Arial" w:eastAsia="Times New Roman" w:hAnsi="Arial" w:cs="Arial"/>
+                <w:color w:val="000000"/>
+              </w:rPr>
+              <w:t>perform_search</w:t>
+            </w:r>
+          </w:p>
+        </w:tc>
+        <w:tc>
+          <w:tcPr>
+            <w:tcW w:w="2765" w:type="dxa"/>
+            <w:noWrap/>
+            <w:hideMark/>
+          </w:tcPr>
+          <w:p>
+            <w:pPr>
+              <w:bidi w:val="0"/>
+              <w:rPr>
+                <w:rFonts w:ascii="Arial" w:eastAsia="Times New Roman" w:hAnsi="Arial" w:cs="Arial"/>
+                <w:color w:val="000000"/>
+              </w:rPr>
+            </w:pPr>
+            <w:r>
+              <w:rPr>
+                <w:rFonts w:ascii="Arial" w:eastAsia="Times New Roman" w:hAnsi="Arial" w:cs="Arial"/>
+                <w:color w:val="000000"/>
+              </w:rPr>
+              <w:t>b</w:t>
+            </w:r>
+          </w:p>
+        </w:tc>
+        <w:tc>
+          <w:tcPr>
+            <w:tcW w:w="2766" w:type="dxa"/>
+            <w:noWrap/>
+            <w:hideMark/>
+          </w:tcPr>
+          <w:p>
+            <w:pPr>
+              <w:rPr>
+                <w:rFonts w:ascii="Arial" w:eastAsia="Times New Roman" w:hAnsi="Arial" w:cs="Arial"/>
+                <w:color w:val="000000"/>
+              </w:rPr>
+            </w:pPr>
+            <w:r>
+              <w:rPr>
+                <w:rFonts w:ascii="Arial" w:eastAsia="Times New Roman" w:hAnsi="Arial" w:cs="Arial"/>
+                <w:color w:val="000000"/>
+                <w:rtl/>
+              </w:rPr>
+              <w:t>מבצע חיפוש ומציג תוצאות.</w:t>
             </w:r>
           </w:p>
         </w:tc>
@@ -3870,10 +3268,293 @@
     <w:p>
       <w:pPr>
         <w:rPr>
-          <w:rFonts w:hint="cs"/>
+          <w:rtl/>
         </w:rPr>
       </w:pPr>
     </w:p>
+    <w:tbl>
+      <w:tblPr>
+        <w:tblStyle w:val="TableGrid"/>
+        <w:bidiVisual/>
+        <w:tblW w:w="8296" w:type="dxa"/>
+        <w:tblLook w:val="04A0" w:firstRow="1" w:lastRow="0" w:firstColumn="1" w:lastColumn="0" w:noHBand="0" w:noVBand="1"/>
+      </w:tblPr>
+      <w:tblGrid>
+        <w:gridCol w:w="2765"/>
+        <w:gridCol w:w="2765"/>
+        <w:gridCol w:w="2766"/>
+      </w:tblGrid>
+      <w:tr>
+        <w:trPr>
+          <w:trHeight w:val="276"/>
+        </w:trPr>
+        <w:tc>
+          <w:tcPr>
+            <w:tcW w:w="8296" w:type="dxa"/>
+            <w:gridSpan w:val="3"/>
+            <w:shd w:val="clear" w:color="auto" w:fill="D9E2F3" w:themeFill="accent1" w:themeFillTint="33"/>
+            <w:noWrap/>
+          </w:tcPr>
+          <w:p>
+            <w:pPr>
+              <w:jc w:val="center"/>
+              <w:rPr>
+                <w:rFonts w:ascii="Arial" w:eastAsia="Times New Roman" w:hAnsi="Arial" w:cs="Arial"/>
+                <w:b/>
+                <w:bCs/>
+                <w:color w:val="000000"/>
+                <w:rtl/>
+              </w:rPr>
+            </w:pPr>
+            <w:r>
+              <w:rPr>
+                <w:rFonts w:hint="cs"/>
+                <w:b/>
+                <w:bCs/>
+              </w:rPr>
+              <w:t>E</w:t>
+            </w:r>
+            <w:r>
+              <w:rPr>
+                <w:b/>
+                <w:bCs/>
+              </w:rPr>
+              <w:t>ditIndexUI</w:t>
+            </w:r>
+          </w:p>
+        </w:tc>
+      </w:tr>
+      <w:tr>
+        <w:trPr>
+          <w:trHeight w:val="276"/>
+        </w:trPr>
+        <w:tc>
+          <w:tcPr>
+            <w:tcW w:w="2765" w:type="dxa"/>
+            <w:shd w:val="clear" w:color="auto" w:fill="D9E2F3" w:themeFill="accent1" w:themeFillTint="33"/>
+            <w:noWrap/>
+            <w:hideMark/>
+          </w:tcPr>
+          <w:p>
+            <w:pPr>
+              <w:rPr>
+                <w:rFonts w:ascii="Arial" w:eastAsia="Times New Roman" w:hAnsi="Arial" w:cs="Arial"/>
+                <w:color w:val="000000"/>
+              </w:rPr>
+            </w:pPr>
+            <w:r>
+              <w:rPr>
+                <w:rFonts w:ascii="Arial" w:eastAsia="Times New Roman" w:hAnsi="Arial" w:cs="Arial"/>
+                <w:color w:val="000000"/>
+                <w:rtl/>
+              </w:rPr>
+              <w:t>פונקציה</w:t>
+            </w:r>
+          </w:p>
+        </w:tc>
+        <w:tc>
+          <w:tcPr>
+            <w:tcW w:w="2765" w:type="dxa"/>
+            <w:shd w:val="clear" w:color="auto" w:fill="D9E2F3" w:themeFill="accent1" w:themeFillTint="33"/>
+            <w:noWrap/>
+            <w:hideMark/>
+          </w:tcPr>
+          <w:p>
+            <w:pPr>
+              <w:rPr>
+                <w:rFonts w:ascii="Arial" w:eastAsia="Times New Roman" w:hAnsi="Arial" w:cs="Arial"/>
+                <w:color w:val="000000"/>
+                <w:rtl/>
+              </w:rPr>
+            </w:pPr>
+            <w:r>
+              <w:rPr>
+                <w:rFonts w:ascii="Arial" w:eastAsia="Times New Roman" w:hAnsi="Arial" w:cs="Arial"/>
+                <w:color w:val="000000"/>
+                <w:rtl/>
+              </w:rPr>
+              <w:t>פרמטרים</w:t>
+            </w:r>
+          </w:p>
+        </w:tc>
+        <w:tc>
+          <w:tcPr>
+            <w:tcW w:w="2766" w:type="dxa"/>
+            <w:shd w:val="clear" w:color="auto" w:fill="D9E2F3" w:themeFill="accent1" w:themeFillTint="33"/>
+            <w:noWrap/>
+            <w:hideMark/>
+          </w:tcPr>
+          <w:p>
+            <w:pPr>
+              <w:rPr>
+                <w:rFonts w:ascii="Arial" w:eastAsia="Times New Roman" w:hAnsi="Arial" w:cs="Arial"/>
+                <w:color w:val="000000"/>
+                <w:rtl/>
+              </w:rPr>
+            </w:pPr>
+            <w:r>
+              <w:rPr>
+                <w:rFonts w:ascii="Arial" w:eastAsia="Times New Roman" w:hAnsi="Arial" w:cs="Arial"/>
+                <w:color w:val="000000"/>
+                <w:rtl/>
+              </w:rPr>
+              <w:t>תיאור</w:t>
+            </w:r>
+          </w:p>
+        </w:tc>
+      </w:tr>
+      <w:tr>
+        <w:trPr>
+          <w:trHeight w:val="276"/>
+        </w:trPr>
+        <w:tc>
+          <w:tcPr>
+            <w:tcW w:w="2765" w:type="dxa"/>
+            <w:noWrap/>
+            <w:hideMark/>
+          </w:tcPr>
+          <w:p>
+            <w:pPr>
+              <w:bidi w:val="0"/>
+              <w:rPr>
+                <w:rFonts w:ascii="Arial" w:eastAsia="Times New Roman" w:hAnsi="Arial" w:cs="Arial"/>
+                <w:color w:val="000000"/>
+              </w:rPr>
+            </w:pPr>
+            <w:r>
+              <w:rPr>
+                <w:rFonts w:ascii="Arial" w:eastAsia="Times New Roman" w:hAnsi="Arial" w:cs="Arial"/>
+                <w:color w:val="000000"/>
+              </w:rPr>
+              <w:t>__init__</w:t>
+            </w:r>
+          </w:p>
+        </w:tc>
+        <w:tc>
+          <w:tcPr>
+            <w:tcW w:w="2765" w:type="dxa"/>
+            <w:noWrap/>
+            <w:hideMark/>
+          </w:tcPr>
+          <w:p>
+            <w:pPr>
+              <w:bidi w:val="0"/>
+              <w:rPr>
+                <w:rFonts w:ascii="Arial" w:eastAsia="Times New Roman" w:hAnsi="Arial" w:cs="Arial"/>
+                <w:color w:val="000000"/>
+              </w:rPr>
+            </w:pPr>
+            <w:r>
+              <w:rPr>
+                <w:rFonts w:ascii="Arial" w:eastAsia="Times New Roman" w:hAnsi="Arial" w:cs="Arial"/>
+                <w:color w:val="000000"/>
+              </w:rPr>
+              <w:t>indexService: IndexService, crawlerService: CrawlerService, graphService: GraphService</w:t>
+            </w:r>
+          </w:p>
+        </w:tc>
+        <w:tc>
+          <w:tcPr>
+            <w:tcW w:w="2766" w:type="dxa"/>
+            <w:noWrap/>
+            <w:hideMark/>
+          </w:tcPr>
+          <w:p>
+            <w:pPr>
+              <w:rPr>
+                <w:rFonts w:ascii="Arial" w:eastAsia="Times New Roman" w:hAnsi="Arial" w:cs="Arial"/>
+                <w:color w:val="000000"/>
+              </w:rPr>
+            </w:pPr>
+            <w:r>
+              <w:rPr>
+                <w:rFonts w:ascii="Arial" w:eastAsia="Times New Roman" w:hAnsi="Arial" w:cs="Arial"/>
+                <w:color w:val="000000"/>
+                <w:rtl/>
+              </w:rPr>
+              <w:t>אתחול עם שירותי אינדקס, זחילה וגרפים.</w:t>
+            </w:r>
+          </w:p>
+        </w:tc>
+      </w:tr>
+      <w:tr>
+        <w:trPr>
+          <w:trHeight w:val="276"/>
+        </w:trPr>
+        <w:tc>
+          <w:tcPr>
+            <w:tcW w:w="2765" w:type="dxa"/>
+            <w:noWrap/>
+            <w:hideMark/>
+          </w:tcPr>
+          <w:p>
+            <w:pPr>
+              <w:bidi w:val="0"/>
+              <w:rPr>
+                <w:rFonts w:ascii="Arial" w:eastAsia="Times New Roman" w:hAnsi="Arial" w:cs="Arial"/>
+                <w:color w:val="000000"/>
+                <w:rtl/>
+              </w:rPr>
+            </w:pPr>
+            <w:r>
+              <w:rPr>
+                <w:rFonts w:ascii="Arial" w:eastAsia="Times New Roman" w:hAnsi="Arial" w:cs="Arial"/>
+                <w:color w:val="000000"/>
+              </w:rPr>
+              <w:t>display</w:t>
+            </w:r>
+          </w:p>
+        </w:tc>
+        <w:tc>
+          <w:tcPr>
+            <w:tcW w:w="2765" w:type="dxa"/>
+            <w:noWrap/>
+            <w:hideMark/>
+          </w:tcPr>
+          <w:p>
+            <w:pPr>
+              <w:rPr>
+                <w:rFonts w:ascii="Arial" w:eastAsia="Times New Roman" w:hAnsi="Arial" w:cs="Arial"/>
+                <w:color w:val="000000"/>
+              </w:rPr>
+            </w:pPr>
+            <w:r>
+              <w:rPr>
+                <w:rFonts w:ascii="Arial" w:eastAsia="Times New Roman" w:hAnsi="Arial" w:cs="Arial"/>
+                <w:color w:val="000000"/>
+                <w:rtl/>
+              </w:rPr>
+              <w:t>אין</w:t>
+            </w:r>
+          </w:p>
+        </w:tc>
+        <w:tc>
+          <w:tcPr>
+            <w:tcW w:w="2766" w:type="dxa"/>
+            <w:noWrap/>
+            <w:hideMark/>
+          </w:tcPr>
+          <w:p>
+            <w:pPr>
+              <w:rPr>
+                <w:rFonts w:ascii="Arial" w:eastAsia="Times New Roman" w:hAnsi="Arial" w:cs="Arial"/>
+                <w:color w:val="000000"/>
+                <w:rtl/>
+              </w:rPr>
+            </w:pPr>
+            <w:r>
+              <w:rPr>
+                <w:rFonts w:ascii="Arial" w:eastAsia="Times New Roman" w:hAnsi="Arial" w:cs="Arial"/>
+                <w:color w:val="000000"/>
+                <w:rtl/>
+              </w:rPr>
+              <w:t>מציג את התפריט לעריכת אינדקס.</w:t>
+            </w:r>
+          </w:p>
+        </w:tc>
+      </w:tr>
+    </w:tbl>
+    <w:p/>
     <w:sectPr>
       <w:pgSz w:w="11906" w:h="16838"/>
       <w:pgMar w:top="1440" w:right="1800" w:bottom="1440" w:left="1800" w:header="708" w:footer="708" w:gutter="0"/>
@@ -3887,7 +3568,7 @@
 </file>
 
 <file path=word/styles.xml><?xml version="1.0" encoding="utf-8"?>
-<w:styles xmlns:mc="http://schemas.openxmlformats.org/markup-compatibility/2006" xmlns:r="http://schemas.openxmlformats.org/officeDocument/2006/relationships" xmlns:w="http://schemas.openxmlformats.org/wordprocessingml/2006/main" xmlns:w14="http://schemas.microsoft.com/office/word/2010/wordml" xmlns:w15="http://schemas.microsoft.com/office/word/2012/wordml" xmlns:w16cid="http://schemas.microsoft.com/office/word/2016/wordml/cid" xmlns:w16se="http://schemas.microsoft.com/office/word/2015/wordml/symex" mc:Ignorable="w14 w15 w16se w16cid">
+<w:styles xmlns:mc="http://schemas.openxmlformats.org/markup-compatibility/2006" xmlns:r="http://schemas.openxmlformats.org/officeDocument/2006/relationships" xmlns:w="http://schemas.openxmlformats.org/wordprocessingml/2006/main" xmlns:w14="http://schemas.microsoft.com/office/word/2010/wordml" xmlns:w15="http://schemas.microsoft.com/office/word/2012/wordml" xmlns:w16cex="http://schemas.microsoft.com/office/word/2018/wordml/cex" xmlns:w16cid="http://schemas.microsoft.com/office/word/2016/wordml/cid" xmlns:w16="http://schemas.microsoft.com/office/word/2018/wordml" xmlns:w16du="http://schemas.microsoft.com/office/word/2023/wordml/word16du" xmlns:w16sdtdh="http://schemas.microsoft.com/office/word/2020/wordml/sdtdatahash" xmlns:w16se="http://schemas.microsoft.com/office/word/2015/wordml/symex" mc:Ignorable="w14 w15 w16se w16cid w16 w16cex w16sdtdh w16du">
   <w:docDefaults>
     <w:rPrDefault>
       <w:rPr>
@@ -3903,7 +3584,7 @@
       </w:pPr>
     </w:pPrDefault>
   </w:docDefaults>
-  <w:latentStyles w:defLockedState="0" w:defUIPriority="99" w:defSemiHidden="0" w:defUnhideWhenUsed="0" w:defQFormat="0" w:count="375">
+  <w:latentStyles w:defLockedState="0" w:defUIPriority="99" w:defSemiHidden="0" w:defUnhideWhenUsed="0" w:defQFormat="0" w:count="376">
     <w:lsdException w:name="Normal" w:uiPriority="0" w:qFormat="1"/>
     <w:lsdException w:name="heading 1" w:uiPriority="9" w:qFormat="1"/>
     <w:lsdException w:name="heading 2" w:semiHidden="1" w:uiPriority="9" w:unhideWhenUsed="1" w:qFormat="1"/>
@@ -4279,20 +3960,22 @@
     <w:lsdException w:name="Smart Hyperlink" w:semiHidden="1" w:unhideWhenUsed="1"/>
     <w:lsdException w:name="Hashtag" w:semiHidden="1" w:unhideWhenUsed="1"/>
     <w:lsdException w:name="Unresolved Mention" w:semiHidden="1" w:unhideWhenUsed="1"/>
+    <w:lsdException w:name="Smart Link" w:semiHidden="1" w:unhideWhenUsed="1"/>
   </w:latentStyles>
-  <w:style w:type="paragraph" w:default="1" w:styleId="a">
+  <w:style w:type="paragraph" w:default="1" w:styleId="Normal">
     <w:name w:val="Normal"/>
     <w:qFormat/>
     <w:pPr>
       <w:bidi/>
     </w:pPr>
   </w:style>
-  <w:style w:type="character" w:default="1" w:styleId="a0">
+  <w:style w:type="character" w:default="1" w:styleId="DefaultParagraphFont">
     <w:name w:val="Default Paragraph Font"/>
     <w:uiPriority w:val="1"/>
+    <w:semiHidden/>
     <w:unhideWhenUsed/>
   </w:style>
-  <w:style w:type="table" w:default="1" w:styleId="a1">
+  <w:style w:type="table" w:default="1" w:styleId="TableNormal">
     <w:name w:val="Normal Table"/>
     <w:uiPriority w:val="99"/>
     <w:semiHidden/>
@@ -4307,15 +3990,15 @@
       </w:tblCellMar>
     </w:tblPr>
   </w:style>
-  <w:style w:type="numbering" w:default="1" w:styleId="a2">
+  <w:style w:type="numbering" w:default="1" w:styleId="NoList">
     <w:name w:val="No List"/>
     <w:uiPriority w:val="99"/>
     <w:semiHidden/>
     <w:unhideWhenUsed/>
   </w:style>
-  <w:style w:type="table" w:styleId="a3">
+  <w:style w:type="table" w:styleId="TableGrid">
     <w:name w:val="Table Grid"/>
-    <w:basedOn w:val="a1"/>
+    <w:basedOn w:val="TableNormal"/>
     <w:uiPriority w:val="39"/>
     <w:rsid w:val="00413227"/>
     <w:pPr>

</xml_diff>